<commit_message>
Paste Rephrased data of dell laptops
</commit_message>
<xml_diff>
--- a/images/electronics/laptops/Auusda/Auusda.docx
+++ b/images/electronics/laptops/Auusda/Auusda.docx
@@ -28,7 +28,15 @@
           <w:sz w:val="28"/>
           <w:szCs w:val="28"/>
         </w:rPr>
-        <w:t xml:space="preserve"> Laptop featuring 8GB DDR4 RAM and a 512GB M.2 SATA SSD, powered by an Intel Celeron J4105 processor (1.5-2.5 GHz). It comes with a 14.1" 1920x1080 IPS LCD, Mini HDMI, two USB-A ports, a Micro SD card slot, a camera, and runs on Windows 11 Pro. Supports storage upgrades of up to 3TB.</w:t>
+        <w:t xml:space="preserve"> Laptop featuring 8GB DDR4 RAM and a 512GB M.2 SATA SSD, powered by an Intel Celeron J4105 processor (1.5-2.5 GHz). It comes with a 14.1 1920x1080 IPS LCD, Mini HDMI, two USB-A ports, a Micro SD card slot, a camera, and runs on Windows 11 Pro. Supports st</w:t>
+      </w:r>
+      <w:r>
+        <w:rPr>
+          <w:rFonts w:ascii="Leelawadee" w:hAnsi="Leelawadee" w:cs="Leelawadee"/>
+          <w:sz w:val="28"/>
+          <w:szCs w:val="28"/>
+        </w:rPr>
+        <w:t>orage upgrades of up to 3TB</w:t>
       </w:r>
     </w:p>
     <w:p>
@@ -470,16 +478,6 @@
           <w:szCs w:val="28"/>
         </w:rPr>
       </w:pPr>
-    </w:p>
-    <w:p>
-      <w:pPr>
-        <w:spacing w:line="276" w:lineRule="auto"/>
-        <w:rPr>
-          <w:rFonts w:ascii="Leelawadee" w:hAnsi="Leelawadee" w:cs="Leelawadee"/>
-          <w:sz w:val="28"/>
-          <w:szCs w:val="28"/>
-        </w:rPr>
-      </w:pPr>
       <w:r>
         <w:rPr>
           <w:rFonts w:ascii="Leelawadee" w:hAnsi="Leelawadee" w:cs="Leelawadee"/>
@@ -498,23 +496,13 @@
           <w:szCs w:val="28"/>
         </w:rPr>
       </w:pPr>
-    </w:p>
-    <w:p>
-      <w:pPr>
-        <w:spacing w:line="276" w:lineRule="auto"/>
-        <w:rPr>
-          <w:rFonts w:ascii="Leelawadee" w:hAnsi="Leelawadee" w:cs="Leelawadee"/>
-          <w:sz w:val="28"/>
-          <w:szCs w:val="28"/>
-        </w:rPr>
-      </w:pPr>
-      <w:r>
-        <w:rPr>
-          <w:rFonts w:ascii="Leelawadee" w:hAnsi="Leelawadee" w:cs="Leelawadee"/>
-          <w:sz w:val="28"/>
-          <w:szCs w:val="28"/>
-        </w:rPr>
-        <w:t xml:space="preserve">Indulge in the brilliance of the 14.1-inch IPS display with full HD resolution (1920x1080) and an ultra-slim 0.2-inch border, providing a wider and more </w:t>
+      <w:r>
+        <w:rPr>
+          <w:rFonts w:ascii="Leelawadee" w:hAnsi="Leelawadee" w:cs="Leelawadee"/>
+          <w:sz w:val="28"/>
+          <w:szCs w:val="28"/>
+        </w:rPr>
+        <w:t xml:space="preserve">Indulge in the brilliance of the 14.1-inch IPS display with full HD resolution (1920x1080) and an ultra-slim 0.2-inch border, providing a wider and more immersive view of your content. The innovative 180-degree opening design ensures </w:t>
       </w:r>
       <w:r>
         <w:rPr>
@@ -523,18 +511,8 @@
           <w:szCs w:val="28"/>
         </w:rPr>
         <w:lastRenderedPageBreak/>
-        <w:t>immersive view of your content. The innovative 180-degree opening design ensures versatility in any situation. Whether browsing, gaming, or watching, enjoy exceptional clarity and brightness.</w:t>
-      </w:r>
-    </w:p>
-    <w:p>
-      <w:pPr>
-        <w:spacing w:line="276" w:lineRule="auto"/>
-        <w:rPr>
-          <w:rFonts w:ascii="Leelawadee" w:hAnsi="Leelawadee" w:cs="Leelawadee"/>
-          <w:sz w:val="28"/>
-          <w:szCs w:val="28"/>
-        </w:rPr>
-      </w:pPr>
+        <w:t>versatility in any situation. Whether browsing, gaming, or watching, enjoy exceptional clarity and brightness.</w:t>
+      </w:r>
     </w:p>
     <w:p>
       <w:pPr>
@@ -575,16 +553,6 @@
     <w:p>
       <w:pPr>
         <w:spacing w:line="276" w:lineRule="auto"/>
-        <w:rPr>
-          <w:rFonts w:ascii="Leelawadee" w:hAnsi="Leelawadee" w:cs="Leelawadee"/>
-          <w:sz w:val="28"/>
-          <w:szCs w:val="28"/>
-        </w:rPr>
-      </w:pPr>
-    </w:p>
-    <w:p>
-      <w:pPr>
-        <w:spacing w:line="276" w:lineRule="auto"/>
         <w:jc w:val="both"/>
         <w:rPr>
           <w:rFonts w:ascii="Leelawadee" w:hAnsi="Leelawadee" w:cs="Leelawadee"/>
@@ -616,10 +584,18 @@
           <w:sz w:val="28"/>
           <w:szCs w:val="28"/>
         </w:rPr>
-        <w:t xml:space="preserve"> slot (supporting up to 1TB), one headphone port, and one DC 3.5mm charging port. With a sleek and lightweight design, weighing only 2.7 pounds and measuring less than 0.6 inches thick, this laptop includes a 2-year warranty for added peace of mind.</w:t>
+        <w:t xml:space="preserve"> slot (suppo</w:t>
       </w:r>
       <w:bookmarkStart w:id="0" w:name="_GoBack"/>
       <w:bookmarkEnd w:id="0"/>
+      <w:r>
+        <w:rPr>
+          <w:rFonts w:ascii="Leelawadee" w:hAnsi="Leelawadee" w:cs="Leelawadee"/>
+          <w:sz w:val="28"/>
+          <w:szCs w:val="28"/>
+        </w:rPr>
+        <w:t>rting up to 1TB), one headphone port, and one DC 3.5mm charging port. With a sleek and lightweight design, weighing only 2.7 pounds and measuring less than 0.6 inches thick, this laptop includes a 2-year warranty for added peace of mind.</w:t>
+      </w:r>
     </w:p>
     <w:sectPr>
       <w:pgSz w:w="12240" w:h="15840"/>

</xml_diff>